<commit_message>
updated use cases v0.1
added process cancellation in my use cases (would like to discuss cancellation of account registration)
saved file as pdf
</commit_message>
<xml_diff>
--- a/Phase-2/Use-cases-v0.1.docx
+++ b/Phase-2/Use-cases-v0.1.docx
@@ -735,7 +735,7 @@
           <w:rFonts w:ascii="Roboto" w:eastAsia="Roboto" w:hAnsi="Roboto" w:cs="Roboto"/>
           <w:sz w:val="24"/>
           <w:szCs w:val="24"/>
-          <w:lang w:val="el-GR"/>
+          <w:lang w:val="en-US"/>
         </w:rPr>
         <w:t xml:space="preserve">, </w:t>
       </w:r>
@@ -886,21 +886,6 @@
           <w:lang w:val="en-US"/>
         </w:rPr>
       </w:pPr>
-    </w:p>
-    <w:p>
-      <w:pPr>
-        <w:rPr>
-          <w:rFonts w:ascii="Roboto" w:eastAsia="Roboto" w:hAnsi="Roboto" w:cs="Roboto"/>
-          <w:lang w:val="en-US"/>
-        </w:rPr>
-      </w:pPr>
-      <w:r>
-        <w:rPr>
-          <w:rFonts w:ascii="Roboto" w:eastAsia="Roboto" w:hAnsi="Roboto" w:cs="Roboto"/>
-          <w:lang w:val="en-US"/>
-        </w:rPr>
-        <w:br w:type="page" w:clear="all"/>
-      </w:r>
     </w:p>
     <w:p>
       <w:pPr>
@@ -920,12 +905,165 @@
       <w:r>
         <w:rPr>
           <w:rFonts w:ascii="Roboto" w:eastAsia="Roboto" w:hAnsi="Roboto" w:cs="Roboto"/>
+          <w:lang w:val="en-US"/>
+        </w:rPr>
+        <w:br w:type="page" w:clear="all"/>
+      </w:r>
+      <w:r>
+        <w:rPr>
+          <w:noProof/>
+        </w:rPr>
+        <w:lastRenderedPageBreak/>
+        <w:drawing>
+          <wp:anchor distT="0" distB="0" distL="114300" distR="114300" simplePos="0" relativeHeight="251659264" behindDoc="0" locked="0" layoutInCell="1" allowOverlap="1" wp14:anchorId="74EC10DE" wp14:editId="22E3536C">
+            <wp:simplePos x="0" y="0"/>
+            <wp:positionH relativeFrom="margin">
+              <wp:align>center</wp:align>
+            </wp:positionH>
+            <wp:positionV relativeFrom="paragraph">
+              <wp:posOffset>345057</wp:posOffset>
+            </wp:positionV>
+            <wp:extent cx="5733415" cy="4686935"/>
+            <wp:effectExtent l="0" t="0" r="635" b="0"/>
+            <wp:wrapSquare wrapText="bothSides"/>
+            <wp:docPr id="2" name="Picture 2" descr="Diagram&#10;&#10;Description automatically generated"/>
+            <wp:cNvGraphicFramePr>
+              <a:graphicFrameLocks xmlns:a="http://schemas.openxmlformats.org/drawingml/2006/main" noChangeAspect="1"/>
+            </wp:cNvGraphicFramePr>
+            <a:graphic xmlns:a="http://schemas.openxmlformats.org/drawingml/2006/main">
+              <a:graphicData uri="http://schemas.openxmlformats.org/drawingml/2006/picture">
+                <pic:pic xmlns:pic="http://schemas.openxmlformats.org/drawingml/2006/picture">
+                  <pic:nvPicPr>
+                    <pic:cNvPr id="2" name="Picture 2" descr="Diagram&#10;&#10;Description automatically generated"/>
+                    <pic:cNvPicPr>
+                      <a:picLocks noChangeAspect="1" noChangeArrowheads="1"/>
+                    </pic:cNvPicPr>
+                  </pic:nvPicPr>
+                  <pic:blipFill>
+                    <a:blip r:embed="rId11" cstate="print">
+                      <a:extLst>
+                        <a:ext uri="{28A0092B-C50C-407E-A947-70E740481C1C}">
+                          <a14:useLocalDpi xmlns:a14="http://schemas.microsoft.com/office/drawing/2010/main" val="0"/>
+                        </a:ext>
+                      </a:extLst>
+                    </a:blip>
+                    <a:srcRect/>
+                    <a:stretch>
+                      <a:fillRect/>
+                    </a:stretch>
+                  </pic:blipFill>
+                  <pic:spPr bwMode="auto">
+                    <a:xfrm>
+                      <a:off x="0" y="0"/>
+                      <a:ext cx="5733415" cy="4686935"/>
+                    </a:xfrm>
+                    <a:prstGeom prst="rect">
+                      <a:avLst/>
+                    </a:prstGeom>
+                    <a:noFill/>
+                    <a:ln>
+                      <a:noFill/>
+                    </a:ln>
+                  </pic:spPr>
+                </pic:pic>
+              </a:graphicData>
+            </a:graphic>
+            <wp14:sizeRelH relativeFrom="page">
+              <wp14:pctWidth>0</wp14:pctWidth>
+            </wp14:sizeRelH>
+            <wp14:sizeRelV relativeFrom="page">
+              <wp14:pctHeight>0</wp14:pctHeight>
+            </wp14:sizeRelV>
+          </wp:anchor>
+        </w:drawing>
+      </w:r>
+      <w:r>
+        <w:rPr>
+          <w:rFonts w:ascii="Roboto" w:eastAsia="Roboto" w:hAnsi="Roboto" w:cs="Roboto"/>
           <w:b/>
           <w:sz w:val="32"/>
           <w:szCs w:val="32"/>
         </w:rPr>
+        <w:t xml:space="preserve"> USE CASE</w:t>
+      </w:r>
+      <w:r>
+        <w:rPr>
+          <w:rFonts w:ascii="Roboto" w:eastAsia="Roboto" w:hAnsi="Roboto" w:cs="Roboto"/>
+          <w:b/>
+          <w:sz w:val="32"/>
+          <w:szCs w:val="32"/>
+          <w:lang w:val="el-GR"/>
+        </w:rPr>
+        <w:t xml:space="preserve"> </w:t>
+      </w:r>
+      <w:r>
+        <w:rPr>
+          <w:rFonts w:ascii="Roboto" w:eastAsia="Roboto" w:hAnsi="Roboto" w:cs="Roboto"/>
+          <w:b/>
+          <w:sz w:val="32"/>
+          <w:szCs w:val="32"/>
+          <w:lang w:val="en-US"/>
+        </w:rPr>
+        <w:t>DIAGRAM</w:t>
+      </w:r>
+    </w:p>
+    <w:p>
+      <w:pPr>
+        <w:rPr>
+          <w:rFonts w:ascii="Roboto" w:eastAsia="Roboto" w:hAnsi="Roboto" w:cs="Roboto"/>
+          <w:lang w:val="en-US"/>
+        </w:rPr>
+      </w:pPr>
+    </w:p>
+    <w:p>
+      <w:pPr>
+        <w:rPr>
+          <w:rFonts w:ascii="Roboto" w:eastAsia="Roboto" w:hAnsi="Roboto" w:cs="Roboto"/>
+          <w:lang w:val="en-US"/>
+        </w:rPr>
+      </w:pPr>
+      <w:r>
+        <w:rPr>
+          <w:rFonts w:ascii="Roboto" w:eastAsia="Roboto" w:hAnsi="Roboto" w:cs="Roboto"/>
+          <w:lang w:val="en-US"/>
+        </w:rPr>
+        <w:br w:type="page"/>
+      </w:r>
+    </w:p>
+    <w:p>
+      <w:pPr>
+        <w:pStyle w:val="Heading1"/>
+        <w:numPr>
+          <w:ilvl w:val="0"/>
+          <w:numId w:val="2"/>
+        </w:numPr>
+        <w:spacing w:before="480" w:after="0"/>
+        <w:rPr>
+          <w:rFonts w:ascii="Roboto" w:eastAsia="Roboto" w:hAnsi="Roboto" w:cs="Roboto"/>
+          <w:b/>
+          <w:sz w:val="32"/>
+          <w:szCs w:val="32"/>
+        </w:rPr>
+      </w:pPr>
+      <w:r>
+        <w:rPr>
+          <w:rFonts w:ascii="Roboto" w:eastAsia="Roboto" w:hAnsi="Roboto" w:cs="Roboto"/>
+          <w:b/>
+          <w:sz w:val="32"/>
+          <w:szCs w:val="32"/>
+          <w:lang w:val="el-GR"/>
+        </w:rPr>
         <w:lastRenderedPageBreak/>
-        <w:t>ΑΝΑΦΟΡΑ ΤΩΝ USE CASES.</w:t>
+        <w:t>ΑΝΑΛΥΣΗ</w:t>
+      </w:r>
+      <w:r>
+        <w:rPr>
+          <w:rFonts w:ascii="Roboto" w:eastAsia="Roboto" w:hAnsi="Roboto" w:cs="Roboto"/>
+          <w:b/>
+          <w:sz w:val="32"/>
+          <w:szCs w:val="32"/>
+        </w:rPr>
+        <w:t xml:space="preserve"> ΤΩΝ USE CASES.</w:t>
       </w:r>
     </w:p>
     <w:p/>
@@ -1124,16 +1262,7 @@
           <w:szCs w:val="24"/>
           <w:lang w:val="el-GR"/>
         </w:rPr>
-        <w:t xml:space="preserve"> το</w:t>
-      </w:r>
-      <w:r>
-        <w:rPr>
-          <w:rFonts w:ascii="Roboto" w:hAnsi="Roboto"/>
-          <w:sz w:val="24"/>
-          <w:szCs w:val="24"/>
-          <w:lang w:val="el-GR"/>
-        </w:rPr>
-        <w:t>υ χειριστή.</w:t>
+        <w:t xml:space="preserve"> του χειριστή.</w:t>
       </w:r>
     </w:p>
     <w:p>
@@ -1257,16 +1386,7 @@
           <w:szCs w:val="20"/>
           <w:lang w:val="el-GR"/>
         </w:rPr>
-        <w:t>3.</w:t>
-      </w:r>
-      <w:r>
-        <w:rPr>
-          <w:rFonts w:ascii="Roboto" w:hAnsi="Roboto"/>
-          <w:sz w:val="24"/>
-          <w:szCs w:val="20"/>
-          <w:lang w:val="el-GR"/>
-        </w:rPr>
-        <w:t xml:space="preserve">α.4. Συμπλήρωση των απαραίτητων στοιχείων, και παροχή κατάλληλων μηνυμάτων σε περίπτωση λάθους. </w:t>
+        <w:t xml:space="preserve">3.α.4. Συμπλήρωση των απαραίτητων στοιχείων, και παροχή κατάλληλων μηνυμάτων σε περίπτωση λάθους. </w:t>
       </w:r>
     </w:p>
     <w:p>
@@ -1282,16 +1402,7 @@
           <w:szCs w:val="20"/>
           <w:lang w:val="el-GR"/>
         </w:rPr>
-        <w:t>3.α.5. Με την επιβεβαίωση εγγραφής, το σύστημα δημιουργεί τον λογαριασμό και μεταφέρει τον χειριστή στην αρχική του, ανάλογα με τον τύπο χρήστη που επέλεξε στο</w:t>
-      </w:r>
-      <w:r>
-        <w:rPr>
-          <w:rFonts w:ascii="Roboto" w:hAnsi="Roboto"/>
-          <w:sz w:val="24"/>
-          <w:szCs w:val="20"/>
-          <w:lang w:val="el-GR"/>
-        </w:rPr>
-        <w:t xml:space="preserve"> προηγούμενο βήμα.</w:t>
+        <w:t>3.α.5. Με την επιβεβαίωση εγγραφής, το σύστημα δημιουργεί τον λογαριασμό και μεταφέρει τον χειριστή στην αρχική του, ανάλογα με τον τύπο χρήστη που επέλεξε στο προηγούμενο βήμα.</w:t>
       </w:r>
     </w:p>
     <w:p>
@@ -1660,16 +1771,7 @@
           <w:szCs w:val="20"/>
           <w:lang w:val="el-GR"/>
         </w:rPr>
-        <w:t xml:space="preserve">Το σύστημα </w:t>
-      </w:r>
-      <w:r>
-        <w:rPr>
-          <w:rFonts w:ascii="Roboto" w:hAnsi="Roboto"/>
-          <w:sz w:val="24"/>
-          <w:szCs w:val="20"/>
-          <w:lang w:val="el-GR"/>
-        </w:rPr>
-        <w:t>αποθηκεύει τα νέα στοιχεία και ανανεώνει το προφίλ του χειριστή.</w:t>
+        <w:t>Το σύστημα αποθηκεύει τα νέα στοιχεία και ανανεώνει το προφίλ του χειριστή.</w:t>
       </w:r>
     </w:p>
     <w:p>
@@ -1892,14 +1994,7 @@
           <w:rFonts w:ascii="Roboto" w:hAnsi="Roboto" w:cs="Roboto"/>
           <w:lang w:val="el-GR"/>
         </w:rPr>
-        <w:t>) και για εκδηλώσεις</w:t>
-      </w:r>
-      <w:r>
-        <w:rPr>
-          <w:rFonts w:ascii="Roboto" w:hAnsi="Roboto" w:cs="Roboto"/>
-          <w:lang w:val="el-GR"/>
-        </w:rPr>
-        <w:t xml:space="preserve"> (</w:t>
+        <w:t>) και για εκδηλώσεις (</w:t>
       </w:r>
       <w:r>
         <w:rPr>
@@ -2054,16 +2149,7 @@
           <w:bCs/>
           <w:lang w:val="el-GR"/>
         </w:rPr>
-        <w:t>Βασική Ροή</w:t>
-      </w:r>
-      <w:r>
-        <w:rPr>
-          <w:rFonts w:ascii="Roboto" w:hAnsi="Roboto" w:cs="Roboto"/>
-          <w:b/>
-          <w:bCs/>
-          <w:lang w:val="el-GR"/>
-        </w:rPr>
-        <w:t xml:space="preserve">: </w:t>
+        <w:t xml:space="preserve">Βασική Ροή: </w:t>
       </w:r>
     </w:p>
     <w:p>
@@ -2243,17 +2329,7 @@
           <w:szCs w:val="20"/>
           <w:lang w:val="el-GR"/>
         </w:rPr>
-        <w:t xml:space="preserve">Ο χειριστής επιλέγει επιστροφή στη λίστα του βήματος </w:t>
-      </w:r>
-      <w:r>
-        <w:rPr>
-          <w:rFonts w:ascii="Roboto" w:hAnsi="Roboto"/>
-          <w:color w:val="000000" w:themeColor="text1"/>
-          <w:sz w:val="24"/>
-          <w:szCs w:val="20"/>
-          <w:lang w:val="el-GR"/>
-        </w:rPr>
-        <w:t>2 ή σε άλλο μενού.</w:t>
+        <w:t>Ο χειριστής επιλέγει επιστροφή στη λίστα του βήματος 2 ή σε άλλο μενού.</w:t>
       </w:r>
     </w:p>
     <w:p>
@@ -2612,16 +2688,7 @@
           <w:szCs w:val="20"/>
           <w:lang w:val="el-GR"/>
         </w:rPr>
-        <w:t>1. Το σύστημα εμφαν</w:t>
-      </w:r>
-      <w:r>
-        <w:rPr>
-          <w:rFonts w:ascii="Roboto" w:hAnsi="Roboto"/>
-          <w:sz w:val="24"/>
-          <w:szCs w:val="20"/>
-          <w:lang w:val="el-GR"/>
-        </w:rPr>
-        <w:t xml:space="preserve">ίζει λίστα με τα </w:t>
+        <w:t xml:space="preserve">1. Το σύστημα εμφανίζει λίστα με τα </w:t>
       </w:r>
       <w:r>
         <w:rPr>
@@ -3007,16 +3074,7 @@
           <w:szCs w:val="24"/>
           <w:lang w:val="el-GR"/>
         </w:rPr>
-        <w:t xml:space="preserve">2.α.3. Το σύστημα </w:t>
-      </w:r>
-      <w:r>
-        <w:rPr>
-          <w:rFonts w:ascii="Roboto" w:hAnsi="Roboto"/>
-          <w:sz w:val="24"/>
-          <w:szCs w:val="24"/>
-          <w:lang w:val="el-GR"/>
-        </w:rPr>
-        <w:t>σταματάει να εμφανίζει την ξενάγηση από τις οθόνες των απλών χρηστών, αλλά η ξενάγηση εξακολουθεί να είναι ορατή από την οθόνη του ξεναγού.</w:t>
+        <w:t>2.α.3. Το σύστημα σταματάει να εμφανίζει την ξενάγηση από τις οθόνες των απλών χρηστών, αλλά η ξενάγηση εξακολουθεί να είναι ορατή από την οθόνη του ξεναγού.</w:t>
       </w:r>
     </w:p>
     <w:p>
@@ -3095,16 +3153,7 @@
           <w:szCs w:val="20"/>
           <w:lang w:val="el-GR"/>
         </w:rPr>
-        <w:t>2.β.2. Τ</w:t>
-      </w:r>
-      <w:r>
-        <w:rPr>
-          <w:rFonts w:ascii="Roboto" w:hAnsi="Roboto"/>
-          <w:sz w:val="24"/>
-          <w:szCs w:val="20"/>
-          <w:lang w:val="el-GR"/>
-        </w:rPr>
-        <w:t>ο σύστημα τον ρωτάει αν επιθυμεί απλή απενεργοποίηση ή οριστική διαγραφή. Έστω ότι επιλέγεται οριστική διαγραφή.</w:t>
+        <w:t>2.β.2. Το σύστημα τον ρωτάει αν επιθυμεί απλή απενεργοποίηση ή οριστική διαγραφή. Έστω ότι επιλέγεται οριστική διαγραφή.</w:t>
       </w:r>
     </w:p>
     <w:p>
@@ -3120,16 +3169,7 @@
           <w:szCs w:val="20"/>
           <w:lang w:val="el-GR"/>
         </w:rPr>
-        <w:t>2.β.3 Το σύστημα διαγράφει την ξενάγηση από τη βάση δεδομένων και σταματάει να την εμφανίζει στην οθόνη τόσο του ξεναγού, όσο και των απλών χρη</w:t>
-      </w:r>
-      <w:r>
-        <w:rPr>
-          <w:rFonts w:ascii="Roboto" w:hAnsi="Roboto"/>
-          <w:sz w:val="24"/>
-          <w:szCs w:val="20"/>
-          <w:lang w:val="el-GR"/>
-        </w:rPr>
-        <w:t xml:space="preserve">στών. </w:t>
+        <w:t xml:space="preserve">2.β.3 Το σύστημα διαγράφει την ξενάγηση από τη βάση δεδομένων και σταματάει να την εμφανίζει στην οθόνη τόσο του ξεναγού, όσο και των απλών χρηστών. </w:t>
       </w:r>
     </w:p>
     <w:p>
@@ -3273,16 +3313,7 @@
           <w:bCs/>
           <w:lang w:val="el-GR"/>
         </w:rPr>
-        <w:t>“Επεξεργασ</w:t>
-      </w:r>
-      <w:r>
-        <w:rPr>
-          <w:rFonts w:ascii="Roboto" w:hAnsi="Roboto" w:cs="Roboto"/>
-          <w:b/>
-          <w:bCs/>
-          <w:lang w:val="el-GR"/>
-        </w:rPr>
-        <w:t>ία των Εκδηλώσεων σας”</w:t>
+        <w:t>“Επεξεργασία των Εκδηλώσεων σας”</w:t>
       </w:r>
     </w:p>
     <w:p>
@@ -3625,16 +3656,7 @@
           <w:szCs w:val="20"/>
           <w:lang w:val="el-GR"/>
         </w:rPr>
-        <w:t xml:space="preserve"> και αλλαγή στοιχείων απ</w:t>
-      </w:r>
-      <w:r>
-        <w:rPr>
-          <w:rFonts w:ascii="Roboto" w:hAnsi="Roboto"/>
-          <w:sz w:val="24"/>
-          <w:szCs w:val="20"/>
-          <w:lang w:val="el-GR"/>
-        </w:rPr>
-        <w:t>ό το χειριστή.</w:t>
+        <w:t xml:space="preserve"> και αλλαγή στοιχείων από το χειριστή.</w:t>
       </w:r>
     </w:p>
     <w:p>
@@ -3854,15 +3876,7 @@
           <w:szCs w:val="20"/>
           <w:lang w:val="el-GR"/>
         </w:rPr>
-        <w:t xml:space="preserve">ο χειριστής μπορεί να δει άρθρα για αξιοθέατα της περιοχής και να ενημερωθεί για εξελίξεις στο χώρο του </w:t>
-      </w:r>
-      <w:r>
-        <w:rPr>
-          <w:rFonts w:ascii="Roboto" w:hAnsi="Roboto"/>
-          <w:szCs w:val="20"/>
-          <w:lang w:val="el-GR"/>
-        </w:rPr>
-        <w:t>πολιτισμού.</w:t>
+        <w:t>ο χειριστής μπορεί να δει άρθρα για αξιοθέατα της περιοχής και να ενημερωθεί για εξελίξεις στο χώρο του πολιτισμού.</w:t>
       </w:r>
     </w:p>
     <w:p>
@@ -4180,16 +4194,7 @@
           <w:szCs w:val="20"/>
           <w:lang w:val="el-GR"/>
         </w:rPr>
-        <w:t xml:space="preserve">Ο χειριστής επιλέγει </w:t>
-      </w:r>
-      <w:r>
-        <w:rPr>
-          <w:rFonts w:ascii="Roboto" w:hAnsi="Roboto"/>
-          <w:sz w:val="24"/>
-          <w:szCs w:val="20"/>
-          <w:lang w:val="el-GR"/>
-        </w:rPr>
-        <w:t>κάποιο άρθρο από τη λίστα.</w:t>
+        <w:t>Ο χειριστής επιλέγει κάποιο άρθρο από τη λίστα.</w:t>
       </w:r>
     </w:p>
     <w:p>
@@ -4309,15 +4314,7 @@
           <w:szCs w:val="20"/>
           <w:lang w:val="el-GR"/>
         </w:rPr>
-        <w:t>ο χειριστής μπορεί να ανεβάσει άρθρα για αξιοθέατα της περ</w:t>
-      </w:r>
-      <w:r>
-        <w:rPr>
-          <w:rFonts w:ascii="Roboto" w:hAnsi="Roboto"/>
-          <w:szCs w:val="20"/>
-          <w:lang w:val="el-GR"/>
-        </w:rPr>
-        <w:t>ιοχής και σχετικά με τον πολιτισμό γενικότερα.</w:t>
+        <w:t>ο χειριστής μπορεί να ανεβάσει άρθρα για αξιοθέατα της περιοχής και σχετικά με τον πολιτισμό γενικότερα.</w:t>
       </w:r>
     </w:p>
     <w:p>
@@ -4494,16 +4491,7 @@
           <w:szCs w:val="20"/>
           <w:lang w:val="el-GR"/>
         </w:rPr>
-        <w:t>Ο χειριστής επιβεβαιώ</w:t>
-      </w:r>
-      <w:r>
-        <w:rPr>
-          <w:rFonts w:ascii="Roboto" w:hAnsi="Roboto"/>
-          <w:sz w:val="24"/>
-          <w:szCs w:val="20"/>
-          <w:lang w:val="el-GR"/>
-        </w:rPr>
-        <w:t>νει την ολοκλήρωση του άρθρου.</w:t>
+        <w:t>Ο χειριστής επιβεβαιώνει την ολοκλήρωση του άρθρου.</w:t>
       </w:r>
     </w:p>
     <w:p>
@@ -4741,16 +4729,7 @@
           <w:szCs w:val="20"/>
           <w:lang w:val="el-GR"/>
         </w:rPr>
-        <w:t>2.α.4. Το σύστημα αποθ</w:t>
-      </w:r>
-      <w:r>
-        <w:rPr>
-          <w:rFonts w:ascii="Roboto" w:hAnsi="Roboto"/>
-          <w:sz w:val="24"/>
-          <w:szCs w:val="20"/>
-          <w:lang w:val="el-GR"/>
-        </w:rPr>
-        <w:t xml:space="preserve">ηκεύει τις αλλαγές και </w:t>
+        <w:t xml:space="preserve">2.α.4. Το σύστημα αποθηκεύει τις αλλαγές και </w:t>
       </w:r>
       <w:r>
         <w:rPr>
@@ -4822,29 +4801,7 @@
           <w:szCs w:val="20"/>
           <w:lang w:val="el-GR"/>
         </w:rPr>
-        <w:t xml:space="preserve">. Εναλλακτική Ροή </w:t>
-      </w:r>
-      <w:r>
-        <w:rPr>
-          <w:rFonts w:ascii="Roboto" w:hAnsi="Roboto"/>
-          <w:b/>
-          <w:bCs/>
-          <w:sz w:val="24"/>
-          <w:szCs w:val="20"/>
-          <w:lang w:val="el-GR"/>
-        </w:rPr>
-        <w:t>3</w:t>
-      </w:r>
-      <w:r>
-        <w:rPr>
-          <w:rFonts w:ascii="Roboto" w:hAnsi="Roboto"/>
-          <w:b/>
-          <w:bCs/>
-          <w:sz w:val="24"/>
-          <w:szCs w:val="20"/>
-          <w:lang w:val="el-GR"/>
-        </w:rPr>
-        <w:t xml:space="preserve"> (Διαγραφή Άρθρου)</w:t>
+        <w:t>. Εναλλακτική Ροή 3 (Διαγραφή Άρθρου)</w:t>
       </w:r>
     </w:p>
     <w:p>
@@ -4880,16 +4837,7 @@
           <w:szCs w:val="20"/>
           <w:lang w:val="el-GR"/>
         </w:rPr>
-        <w:t xml:space="preserve">2.β.2 Το σύστημα πραγματοποιεί τη διαγραφή και απομακρύνει το άρθρο από τη </w:t>
-      </w:r>
-      <w:r>
-        <w:rPr>
-          <w:rFonts w:ascii="Roboto" w:hAnsi="Roboto"/>
-          <w:sz w:val="24"/>
-          <w:szCs w:val="20"/>
-          <w:lang w:val="el-GR"/>
-        </w:rPr>
-        <w:t>λίστα.</w:t>
+        <w:t>2.β.2 Το σύστημα πραγματοποιεί τη διαγραφή και απομακρύνει το άρθρο από τη λίστα.</w:t>
       </w:r>
     </w:p>
     <w:p>
@@ -4966,16 +4914,7 @@
           <w:szCs w:val="24"/>
           <w:lang w:val="el-GR"/>
         </w:rPr>
-        <w:t>Ο χρήστης μέσα από μία ξεχωριστή καρτέλα μπορεί να επιλέξει από μια λίστα ξεναγήσεων την επιθυμητή ξενάγηση ( είτε φυσική είτε εικονική ), να δει σχετικές πληροφορίες και να συμμ</w:t>
-      </w:r>
-      <w:r>
-        <w:rPr>
-          <w:rFonts w:ascii="Roboto" w:hAnsi="Roboto" w:cs="Roboto"/>
-          <w:sz w:val="24"/>
-          <w:szCs w:val="24"/>
-          <w:lang w:val="el-GR"/>
-        </w:rPr>
-        <w:t>ετέχει σε αυτή πληρώνοντας το ποσό συμμετοχής.</w:t>
+        <w:t>Ο χρήστης μέσα από μία ξεχωριστή καρτέλα μπορεί να επιλέξει από μια λίστα ξεναγήσεων την επιθυμητή ξενάγηση ( είτε φυσική είτε εικονική ), να δει σχετικές πληροφορίες και να συμμετέχει σε αυτή πληρώνοντας το ποσό συμμετοχής.</w:t>
       </w:r>
     </w:p>
     <w:p>
@@ -5152,16 +5091,7 @@
           <w:szCs w:val="24"/>
           <w:lang w:val="el-GR"/>
         </w:rPr>
-        <w:t xml:space="preserve">Το σύστημα προβάλει αναλυτικές </w:t>
-      </w:r>
-      <w:r>
-        <w:rPr>
-          <w:rFonts w:ascii="Roboto" w:hAnsi="Roboto" w:cs="Roboto"/>
-          <w:sz w:val="24"/>
-          <w:szCs w:val="24"/>
-          <w:lang w:val="el-GR"/>
-        </w:rPr>
-        <w:t>πληροφορίες και κριτικές για την συγκεκριμένη ξενάγηση.</w:t>
+        <w:t>Το σύστημα προβάλει αναλυτικές πληροφορίες και κριτικές για την συγκεκριμένη ξενάγηση.</w:t>
       </w:r>
     </w:p>
     <w:p>
@@ -5276,16 +5206,7 @@
           <w:szCs w:val="24"/>
           <w:lang w:val="el-GR"/>
         </w:rPr>
-        <w:t xml:space="preserve">Το σύστημα αποστέλλει ένα </w:t>
-      </w:r>
-      <w:r>
-        <w:rPr>
-          <w:rFonts w:ascii="Roboto" w:hAnsi="Roboto" w:cs="Roboto"/>
-          <w:sz w:val="24"/>
-          <w:szCs w:val="24"/>
-          <w:lang w:val="el-GR"/>
-        </w:rPr>
-        <w:t>certificate συμμετοχής.</w:t>
+        <w:t>Το σύστημα αποστέλλει ένα certificate συμμετοχής.</w:t>
       </w:r>
     </w:p>
     <w:p>
@@ -5369,8 +5290,36 @@
           <w:szCs w:val="24"/>
           <w:lang w:val="el-GR"/>
         </w:rPr>
-        <w:t>c. Ε</w:t>
-      </w:r>
+        <w:t>c. Εναλλακτική ροή 2 ( Εσφαλμένα στοιχεία πληρωμής ):</w:t>
+      </w:r>
+    </w:p>
+    <w:p>
+      <w:pPr>
+        <w:ind w:left="1417" w:firstLine="283"/>
+        <w:rPr>
+          <w:sz w:val="24"/>
+          <w:szCs w:val="24"/>
+        </w:rPr>
+      </w:pPr>
+      <w:r>
+        <w:rPr>
+          <w:rFonts w:ascii="Roboto" w:hAnsi="Roboto" w:cs="Roboto"/>
+          <w:sz w:val="24"/>
+          <w:szCs w:val="24"/>
+          <w:lang w:val="el-GR"/>
+        </w:rPr>
+        <w:t>5.α.1 Αποτυχία πληρωμής και επιστροφή στο βήμα 4.</w:t>
+      </w:r>
+    </w:p>
+    <w:p>
+      <w:pPr>
+        <w:spacing w:after="200"/>
+        <w:ind w:left="1260"/>
+        <w:rPr>
+          <w:sz w:val="24"/>
+          <w:szCs w:val="24"/>
+        </w:rPr>
+      </w:pPr>
       <w:r>
         <w:rPr>
           <w:rFonts w:ascii="Roboto" w:hAnsi="Roboto" w:cs="Roboto"/>
@@ -5380,45 +5329,6 @@
           <w:szCs w:val="24"/>
           <w:lang w:val="el-GR"/>
         </w:rPr>
-        <w:t>ναλλακτική ροή 2 ( Εσφαλμένα στοιχεία πληρωμής ):</w:t>
-      </w:r>
-    </w:p>
-    <w:p>
-      <w:pPr>
-        <w:ind w:left="1417" w:firstLine="283"/>
-        <w:rPr>
-          <w:sz w:val="24"/>
-          <w:szCs w:val="24"/>
-        </w:rPr>
-      </w:pPr>
-      <w:r>
-        <w:rPr>
-          <w:rFonts w:ascii="Roboto" w:hAnsi="Roboto" w:cs="Roboto"/>
-          <w:sz w:val="24"/>
-          <w:szCs w:val="24"/>
-          <w:lang w:val="el-GR"/>
-        </w:rPr>
-        <w:t>5.α.1 Αποτυχία πληρωμής και επιστροφή στο βήμα 4.</w:t>
-      </w:r>
-    </w:p>
-    <w:p>
-      <w:pPr>
-        <w:spacing w:after="200"/>
-        <w:ind w:left="1260"/>
-        <w:rPr>
-          <w:sz w:val="24"/>
-          <w:szCs w:val="24"/>
-        </w:rPr>
-      </w:pPr>
-      <w:r>
-        <w:rPr>
-          <w:rFonts w:ascii="Roboto" w:hAnsi="Roboto" w:cs="Roboto"/>
-          <w:b/>
-          <w:bCs/>
-          <w:sz w:val="24"/>
-          <w:szCs w:val="24"/>
-          <w:lang w:val="el-GR"/>
-        </w:rPr>
         <w:t>d. Εναλλακτική ροή 3 ( Εκπτωτικός κωδικός ):</w:t>
       </w:r>
     </w:p>
@@ -5457,16 +5367,7 @@
           <w:szCs w:val="24"/>
           <w:lang w:val="el-GR"/>
         </w:rPr>
-        <w:t xml:space="preserve">6.α.2 Το σύστημα επικυρώνει την </w:t>
-      </w:r>
-      <w:r>
-        <w:rPr>
-          <w:rFonts w:ascii="Roboto" w:hAnsi="Roboto" w:cs="Roboto"/>
-          <w:sz w:val="24"/>
-          <w:szCs w:val="24"/>
-          <w:lang w:val="el-GR"/>
-        </w:rPr>
-        <w:t>έκπτωση και τα στοιχεία πληρωμής.</w:t>
+        <w:t>6.α.2 Το σύστημα επικυρώνει την έκπτωση και τα στοιχεία πληρωμής.</w:t>
       </w:r>
     </w:p>
     <w:p>
@@ -5573,16 +5474,7 @@
           <w:szCs w:val="24"/>
           <w:lang w:val="el-GR"/>
         </w:rPr>
-        <w:t>Ο χειριστής μέσα από μία ξεχωριστή δειπαφή, μπορεί να κάν</w:t>
-      </w:r>
-      <w:r>
-        <w:rPr>
-          <w:rFonts w:ascii="Roboto" w:hAnsi="Roboto" w:cs="Roboto"/>
-          <w:sz w:val="24"/>
-          <w:szCs w:val="24"/>
-          <w:lang w:val="el-GR"/>
-        </w:rPr>
-        <w:t>ει αίτηση δημιουργίας μίας εικονικής ξενάγησης.</w:t>
+        <w:t>Ο χειριστής μέσα από μία ξεχωριστή δειπαφή, μπορεί να κάνει αίτηση δημιουργίας μίας εικονικής ξενάγησης.</w:t>
       </w:r>
     </w:p>
     <w:p>
@@ -5730,16 +5622,7 @@
           <w:szCs w:val="24"/>
           <w:lang w:val="el-GR"/>
         </w:rPr>
-        <w:t>1. Το σύστημα μεταφέρει τον χειριστή σε ξεχωριστό εργαλείο δημιουργίας ε</w:t>
-      </w:r>
-      <w:r>
-        <w:rPr>
-          <w:rFonts w:ascii="Roboto" w:hAnsi="Roboto" w:cs="Roboto"/>
-          <w:sz w:val="24"/>
-          <w:szCs w:val="24"/>
-          <w:lang w:val="el-GR"/>
-        </w:rPr>
-        <w:t>ικονικών ξεναγήσεων.</w:t>
+        <w:t>1. Το σύστημα μεταφέρει τον χειριστή σε ξεχωριστό εργαλείο δημιουργίας εικονικών ξεναγήσεων.</w:t>
       </w:r>
     </w:p>
     <w:p>
@@ -5815,16 +5698,7 @@
           <w:szCs w:val="24"/>
           <w:lang w:val="el-GR"/>
         </w:rPr>
-        <w:t>5. Σε κάθε “Σε</w:t>
-      </w:r>
-      <w:r>
-        <w:rPr>
-          <w:rFonts w:ascii="Roboto" w:hAnsi="Roboto" w:cs="Roboto"/>
-          <w:sz w:val="24"/>
-          <w:szCs w:val="24"/>
-          <w:lang w:val="el-GR"/>
-        </w:rPr>
-        <w:t>λίδα” της εικονικής του ξενάγησης ο χειριστής συμπληρώνει κείμενο ή ανεβάζει πολυμέσα.</w:t>
+        <w:t>5. Σε κάθε “Σελίδα” της εικονικής του ξενάγησης ο χειριστής συμπληρώνει κείμενο ή ανεβάζει πολυμέσα.</w:t>
       </w:r>
     </w:p>
     <w:p>
@@ -5862,16 +5736,7 @@
           <w:szCs w:val="24"/>
           <w:lang w:val="el-GR"/>
         </w:rPr>
-        <w:t>7. Το σύστημα ζητάει από τον χειριστή εάν επιθυμεί να αναρτήσει δημόσια την συγκεκριμένη ξενάγηση</w:t>
-      </w:r>
-      <w:r>
-        <w:rPr>
-          <w:rFonts w:ascii="Roboto" w:hAnsi="Roboto" w:cs="Roboto"/>
-          <w:sz w:val="24"/>
-          <w:szCs w:val="24"/>
-          <w:lang w:val="el-GR"/>
-        </w:rPr>
-        <w:t>.</w:t>
+        <w:t>7. Το σύστημα ζητάει από τον χειριστή εάν επιθυμεί να αναρτήσει δημόσια την συγκεκριμένη ξενάγηση.</w:t>
       </w:r>
     </w:p>
     <w:p>
@@ -5947,16 +5812,7 @@
           <w:szCs w:val="24"/>
           <w:lang w:val="el-GR"/>
         </w:rPr>
-        <w:t xml:space="preserve">11. Ο χειριστής εισάγει τα </w:t>
-      </w:r>
-      <w:r>
-        <w:rPr>
-          <w:rFonts w:ascii="Roboto" w:hAnsi="Roboto" w:cs="Roboto"/>
-          <w:sz w:val="24"/>
-          <w:szCs w:val="24"/>
-          <w:lang w:val="el-GR"/>
-        </w:rPr>
-        <w:t>απαραίτητα στοιχεία</w:t>
+        <w:t>11. Ο χειριστής εισάγει τα απαραίτητα στοιχεία</w:t>
       </w:r>
     </w:p>
     <w:p>
@@ -6129,16 +5985,7 @@
           <w:szCs w:val="24"/>
           <w:lang w:val="el-GR"/>
         </w:rPr>
-        <w:t>. Ο χρήστης επιλέγει το αρχείο που επιθυμεί να αναρτήσει και επιστροφή</w:t>
-      </w:r>
-      <w:r>
-        <w:rPr>
-          <w:rFonts w:ascii="Roboto" w:hAnsi="Roboto" w:cs="Roboto"/>
-          <w:sz w:val="24"/>
-          <w:szCs w:val="24"/>
-          <w:lang w:val="el-GR"/>
-        </w:rPr>
-        <w:t xml:space="preserve"> στο βήμα 5.</w:t>
+        <w:t>. Ο χρήστης επιλέγει το αρχείο που επιθυμεί να αναρτήσει και επιστροφή στο βήμα 5.</w:t>
       </w:r>
     </w:p>
     <w:p>
@@ -6255,18 +6102,7 @@
           <w:lang w:val="el-GR"/>
         </w:rPr>
         <w:lastRenderedPageBreak/>
-        <w:t>e. Εναλλακτική ρο</w:t>
-      </w:r>
-      <w:r>
-        <w:rPr>
-          <w:rFonts w:ascii="Roboto" w:hAnsi="Roboto" w:cs="Roboto"/>
-          <w:b/>
-          <w:bCs/>
-          <w:sz w:val="24"/>
-          <w:szCs w:val="24"/>
-          <w:lang w:val="el-GR"/>
-        </w:rPr>
-        <w:t>ή 4 ( Αποθήκευση παρουσίασης )</w:t>
+        <w:t>e. Εναλλακτική ροή 4 ( Αποθήκευση παρουσίασης )</w:t>
       </w:r>
     </w:p>
     <w:p>
@@ -6523,16 +6359,7 @@
           <w:szCs w:val="24"/>
           <w:lang w:val="el-GR"/>
         </w:rPr>
-        <w:t>Ο χειριστής μέσα από μία ξεχωριστή διεπαφή, μπορεί να κάνει αίτηση δημιουργίας ενός καινούργιου ev</w:t>
-      </w:r>
-      <w:r>
-        <w:rPr>
-          <w:rFonts w:ascii="Roboto" w:hAnsi="Roboto" w:cs="Roboto"/>
-          <w:sz w:val="24"/>
-          <w:szCs w:val="24"/>
-          <w:lang w:val="el-GR"/>
-        </w:rPr>
-        <w:t>ent.</w:t>
+        <w:t>Ο χειριστής μέσα από μία ξεχωριστή διεπαφή, μπορεί να κάνει αίτηση δημιουργίας ενός καινούργιου event.</w:t>
       </w:r>
     </w:p>
     <w:p>
@@ -6699,16 +6526,7 @@
           <w:szCs w:val="24"/>
           <w:lang w:val="el-GR"/>
         </w:rPr>
-        <w:t xml:space="preserve">2. Ο χειριστής εισάγει τα απαραίτητα </w:t>
-      </w:r>
-      <w:r>
-        <w:rPr>
-          <w:rFonts w:ascii="Roboto" w:hAnsi="Roboto" w:cs="Roboto"/>
-          <w:sz w:val="24"/>
-          <w:szCs w:val="24"/>
-          <w:lang w:val="el-GR"/>
-        </w:rPr>
-        <w:t>στοιχεία</w:t>
+        <w:t>2. Ο χειριστής εισάγει τα απαραίτητα στοιχεία</w:t>
       </w:r>
     </w:p>
     <w:p>
@@ -6784,16 +6602,7 @@
           <w:szCs w:val="24"/>
           <w:lang w:val="el-GR"/>
         </w:rPr>
-        <w:t>5. Ο χειριστής δηλώνει πως τελείωσε την δημι</w:t>
-      </w:r>
-      <w:r>
-        <w:rPr>
-          <w:rFonts w:ascii="Roboto" w:hAnsi="Roboto" w:cs="Roboto"/>
-          <w:sz w:val="24"/>
-          <w:szCs w:val="24"/>
-          <w:lang w:val="el-GR"/>
-        </w:rPr>
-        <w:t>ουργία του event.</w:t>
+        <w:t>5. Ο χειριστής δηλώνει πως τελείωσε την δημιουργία του event.</w:t>
       </w:r>
     </w:p>
     <w:p>
@@ -7068,17 +6877,7 @@
           <w:szCs w:val="24"/>
           <w:lang w:val="el-GR"/>
         </w:rPr>
-        <w:t>Ροή γεγ</w:t>
-      </w:r>
-      <w:r>
-        <w:rPr>
-          <w:rFonts w:ascii="Roboto" w:hAnsi="Roboto" w:cs="Roboto"/>
-          <w:b/>
-          <w:sz w:val="24"/>
-          <w:szCs w:val="24"/>
-          <w:lang w:val="el-GR"/>
-        </w:rPr>
-        <w:t>ονότων:</w:t>
+        <w:t>Ροή γεγονότων:</w:t>
       </w:r>
     </w:p>
     <w:p>
@@ -7203,16 +7002,7 @@
           <w:szCs w:val="24"/>
           <w:lang w:val="el-GR"/>
         </w:rPr>
-        <w:t>Το σύστημα απεικονίζει</w:t>
-      </w:r>
-      <w:r>
-        <w:rPr>
-          <w:rFonts w:ascii="Roboto" w:hAnsi="Roboto" w:cs="Roboto"/>
-          <w:sz w:val="24"/>
-          <w:szCs w:val="24"/>
-          <w:lang w:val="el-GR"/>
-        </w:rPr>
-        <w:t xml:space="preserve"> αναλυτικά την κριτική.</w:t>
+        <w:t>Το σύστημα απεικονίζει αναλυτικά την κριτική.</w:t>
       </w:r>
     </w:p>
     <w:p>
@@ -7339,16 +7129,7 @@
           <w:szCs w:val="24"/>
           <w:lang w:val="el-GR"/>
         </w:rPr>
-        <w:t>Ο χρήστης μπορεί να αναρτήσει μια κριτική σε μορφή κ</w:t>
-      </w:r>
-      <w:r>
-        <w:rPr>
-          <w:rFonts w:ascii="Roboto" w:hAnsi="Roboto" w:cs="Roboto"/>
-          <w:sz w:val="24"/>
-          <w:szCs w:val="24"/>
-          <w:lang w:val="el-GR"/>
-        </w:rPr>
-        <w:t xml:space="preserve">ειμένου συνοδευόμενο από μια βαθμολογία. Αυτή μπορεί να αφορά ξεναγήσεις, </w:t>
+        <w:t xml:space="preserve">Ο χρήστης μπορεί να αναρτήσει μια κριτική σε μορφή κειμένου συνοδευόμενο από μια βαθμολογία. Αυτή μπορεί να αφορά ξεναγήσεις, </w:t>
       </w:r>
       <w:r>
         <w:rPr>
@@ -7510,16 +7291,7 @@
           <w:szCs w:val="24"/>
           <w:lang w:val="el-GR"/>
         </w:rPr>
-        <w:t xml:space="preserve">Ο χειριστής </w:t>
-      </w:r>
-      <w:r>
-        <w:rPr>
-          <w:rFonts w:ascii="Roboto" w:hAnsi="Roboto" w:cs="Roboto"/>
-          <w:sz w:val="24"/>
-          <w:szCs w:val="24"/>
-          <w:lang w:val="el-GR"/>
-        </w:rPr>
-        <w:t xml:space="preserve">επιλέγει ανάρτηση κριτικής στην εκάστοτε σελίδα (ξενάγηση, </w:t>
+        <w:t xml:space="preserve">Ο χειριστής επιλέγει ανάρτηση κριτικής στην εκάστοτε σελίδα (ξενάγηση, </w:t>
       </w:r>
       <w:r>
         <w:rPr>
@@ -7641,16 +7413,7 @@
           <w:szCs w:val="24"/>
           <w:lang w:val="el-GR"/>
         </w:rPr>
-        <w:t>Το σύστημα ενημερώνει τη βα</w:t>
-      </w:r>
-      <w:r>
-        <w:rPr>
-          <w:rFonts w:ascii="Roboto" w:hAnsi="Roboto" w:cs="Roboto"/>
-          <w:sz w:val="24"/>
-          <w:szCs w:val="24"/>
-          <w:lang w:val="el-GR"/>
-        </w:rPr>
-        <w:t>θμολογία του ξεναγού ή του πολιτιστικού οργανισμού βάσει διαφόρων κριτηρίων.</w:t>
+        <w:t>Το σύστημα ενημερώνει τη βαθμολογία του ξεναγού ή του πολιτιστικού οργανισμού βάσει διαφόρων κριτηρίων.</w:t>
       </w:r>
     </w:p>
     <w:p>
@@ -7728,17 +7491,7 @@
           <w:szCs w:val="24"/>
           <w:lang w:val="el-GR"/>
         </w:rPr>
-        <w:t>Ανάρτηση ξενάγησης, συνοδευόμενης από περιγραφή και φωτογραφίες. Δίνεται επίσης η δυνατότητα πληρωμών για τη συ</w:t>
-      </w:r>
-      <w:r>
-        <w:rPr>
-          <w:rFonts w:ascii="Roboto" w:hAnsi="Roboto" w:cs="Roboto"/>
-          <w:bCs/>
-          <w:sz w:val="24"/>
-          <w:szCs w:val="24"/>
-          <w:lang w:val="el-GR"/>
-        </w:rPr>
-        <w:t>μμετοχή στις ξεναγήσεις.</w:t>
+        <w:t>Ανάρτηση ξενάγησης, συνοδευόμενης από περιγραφή και φωτογραφίες. Δίνεται επίσης η δυνατότητα πληρωμών για τη συμμετοχή στις ξεναγήσεις.</w:t>
       </w:r>
     </w:p>
     <w:p>
@@ -7904,16 +7657,7 @@
           <w:szCs w:val="24"/>
           <w:lang w:val="el-GR"/>
         </w:rPr>
-        <w:t>Ο χειριστής εισάγει τα διαπι</w:t>
-      </w:r>
-      <w:r>
-        <w:rPr>
-          <w:rFonts w:ascii="Roboto" w:hAnsi="Roboto" w:cs="Roboto"/>
-          <w:sz w:val="24"/>
-          <w:szCs w:val="24"/>
-          <w:lang w:val="el-GR"/>
-        </w:rPr>
-        <w:t>στευτήριά του.</w:t>
+        <w:t>Ο χειριστής εισάγει τα διαπιστευτήριά του.</w:t>
       </w:r>
     </w:p>
     <w:p>
@@ -8005,16 +7749,7 @@
           <w:szCs w:val="24"/>
           <w:lang w:val="el-GR"/>
         </w:rPr>
-        <w:t>Ο χειριστής συμπληρώνει τα τραπεζικά του στοιχεία για τις πληρω</w:t>
-      </w:r>
-      <w:r>
-        <w:rPr>
-          <w:rFonts w:ascii="Roboto" w:hAnsi="Roboto" w:cs="Roboto"/>
-          <w:sz w:val="24"/>
-          <w:szCs w:val="24"/>
-          <w:lang w:val="el-GR"/>
-        </w:rPr>
-        <w:t>μές.</w:t>
+        <w:t>Ο χειριστής συμπληρώνει τα τραπεζικά του στοιχεία για τις πληρωμές.</w:t>
       </w:r>
     </w:p>
     <w:p>
@@ -8141,16 +7876,7 @@
           <w:szCs w:val="24"/>
           <w:lang w:val="el-GR"/>
         </w:rPr>
-        <w:t>3.α.2 Επι</w:t>
-      </w:r>
-      <w:r>
-        <w:rPr>
-          <w:rFonts w:ascii="Roboto" w:hAnsi="Roboto" w:cs="Roboto"/>
-          <w:sz w:val="24"/>
-          <w:szCs w:val="24"/>
-          <w:lang w:val="el-GR"/>
-        </w:rPr>
-        <w:t>στροφή στο βήμα 2.</w:t>
+        <w:t>3.α.2 Επιστροφή στο βήμα 2.</w:t>
       </w:r>
     </w:p>
     <w:p>
@@ -8287,15 +8013,7 @@
           <w:sz w:val="24"/>
           <w:szCs w:val="24"/>
         </w:rPr>
-        <w:t>Διαμόρφωση και ανάρτηση ερωτήσεων προς τους χρήστες που έχουν επισκεφθεί ξενάγη</w:t>
-      </w:r>
-      <w:r>
-        <w:rPr>
-          <w:rFonts w:ascii="Roboto" w:eastAsia="Roboto" w:hAnsi="Roboto" w:cs="Roboto"/>
-          <w:sz w:val="24"/>
-          <w:szCs w:val="24"/>
-        </w:rPr>
-        <w:t>ση. Αναλόγως με τη βαθμολογία δίνονται πόντοι και εκπτώσεις για επόμενες ξεναγήσεις.</w:t>
+        <w:t>Διαμόρφωση και ανάρτηση ερωτήσεων προς τους χρήστες που έχουν επισκεφθεί ξενάγηση. Αναλόγως με τη βαθμολογία δίνονται πόντοι και εκπτώσεις για επόμενες ξεναγήσεις.</w:t>
       </w:r>
     </w:p>
     <w:p>
@@ -8423,15 +8141,7 @@
           <w:sz w:val="24"/>
           <w:szCs w:val="24"/>
         </w:rPr>
-        <w:t xml:space="preserve">1. Εμφάνιση φόρμας συμπλήρωσης ονόματος quiz , </w:t>
-      </w:r>
-      <w:r>
-        <w:rPr>
-          <w:rFonts w:ascii="Roboto" w:eastAsia="Roboto" w:hAnsi="Roboto" w:cs="Roboto"/>
-          <w:sz w:val="24"/>
-          <w:szCs w:val="24"/>
-        </w:rPr>
-        <w:t>προσθήκης σύντομης περιγραφής της ξενάγησης.</w:t>
+        <w:t>1. Εμφάνιση φόρμας συμπλήρωσης ονόματος quiz , προσθήκης σύντομης περιγραφής της ξενάγησης.</w:t>
       </w:r>
     </w:p>
     <w:p>
@@ -8473,15 +8183,7 @@
           <w:sz w:val="24"/>
           <w:szCs w:val="24"/>
         </w:rPr>
-        <w:t xml:space="preserve">4. Ανέβασμα αρχείων εικόνων και βίντεο και </w:t>
-      </w:r>
-      <w:r>
-        <w:rPr>
-          <w:rFonts w:ascii="Roboto" w:eastAsia="Roboto" w:hAnsi="Roboto" w:cs="Roboto"/>
-          <w:sz w:val="24"/>
-          <w:szCs w:val="24"/>
-        </w:rPr>
-        <w:t>προσθήκη στις ερωτήσεις-απαντήσεις.</w:t>
+        <w:t>4. Ανέβασμα αρχείων εικόνων και βίντεο και προσθήκη στις ερωτήσεις-απαντήσεις.</w:t>
       </w:r>
     </w:p>
     <w:p>
@@ -8523,15 +8225,7 @@
           <w:sz w:val="24"/>
           <w:szCs w:val="24"/>
         </w:rPr>
-        <w:t>7. Το</w:t>
-      </w:r>
-      <w:r>
-        <w:rPr>
-          <w:rFonts w:ascii="Roboto" w:eastAsia="Roboto" w:hAnsi="Roboto" w:cs="Roboto"/>
-          <w:sz w:val="24"/>
-          <w:szCs w:val="24"/>
-        </w:rPr>
-        <w:t xml:space="preserve"> σύστημα παρουσιάζει προεπισκόπηση του quiz.</w:t>
+        <w:t>7. Το σύστημα παρουσιάζει προεπισκόπηση του quiz.</w:t>
       </w:r>
     </w:p>
     <w:p>
@@ -8600,15 +8294,7 @@
           <w:sz w:val="24"/>
           <w:szCs w:val="24"/>
         </w:rPr>
-        <w:t>3.α.1. Ο χειριστής επιλέγε</w:t>
-      </w:r>
-      <w:r>
-        <w:rPr>
-          <w:rFonts w:ascii="Roboto" w:eastAsia="Roboto" w:hAnsi="Roboto" w:cs="Roboto"/>
-          <w:sz w:val="24"/>
-          <w:szCs w:val="24"/>
-        </w:rPr>
-        <w:t>ι να δημιουργήσει custom template φόντου.</w:t>
+        <w:t>3.α.1. Ο χειριστής επιλέγει να δημιουργήσει custom template φόντου.</w:t>
       </w:r>
     </w:p>
     <w:p>
@@ -8669,15 +8355,7 @@
           <w:sz w:val="24"/>
           <w:szCs w:val="24"/>
         </w:rPr>
-        <w:t>5.α.1. Το σύστημα</w:t>
-      </w:r>
-      <w:r>
-        <w:rPr>
-          <w:rFonts w:ascii="Roboto" w:eastAsia="Roboto" w:hAnsi="Roboto" w:cs="Roboto"/>
-          <w:sz w:val="24"/>
-          <w:szCs w:val="24"/>
-        </w:rPr>
-        <w:t xml:space="preserve"> ανιχνεύει σφάλμα λόγω έλλειψης προαπαιτούμενων πληροφοριών, εμφανίζει μήνυμα αποτυχίας και ένδειξη ελλείψεων</w:t>
+        <w:t>5.α.1. Το σύστημα ανιχνεύει σφάλμα λόγω έλλειψης προαπαιτούμενων πληροφοριών, εμφανίζει μήνυμα αποτυχίας και ένδειξη ελλείψεων</w:t>
       </w:r>
     </w:p>
     <w:p>
@@ -8761,15 +8439,7 @@
           <w:sz w:val="24"/>
           <w:szCs w:val="24"/>
         </w:rPr>
-        <w:t>Απάντηση σε ερωτήσεις π</w:t>
-      </w:r>
-      <w:r>
-        <w:rPr>
-          <w:rFonts w:ascii="Roboto" w:eastAsia="Roboto" w:hAnsi="Roboto" w:cs="Roboto"/>
-          <w:sz w:val="24"/>
-          <w:szCs w:val="24"/>
-        </w:rPr>
-        <w:t>ου αφορούν συγκεκριμένες ξεναγήσεις διαμορφωμένες απο τους ξεναγούς.</w:t>
+        <w:t>Απάντηση σε ερωτήσεις που αφορούν συγκεκριμένες ξεναγήσεις διαμορφωμένες απο τους ξεναγούς.</w:t>
       </w:r>
     </w:p>
     <w:p>
@@ -8891,15 +8561,7 @@
           <w:sz w:val="24"/>
           <w:szCs w:val="24"/>
         </w:rPr>
-        <w:t xml:space="preserve">1. Ο χρήστης απαντά στην ερώτηση και το σύστημα του υποδεικνύει αν </w:t>
-      </w:r>
-      <w:r>
-        <w:rPr>
-          <w:rFonts w:ascii="Roboto" w:eastAsia="Roboto" w:hAnsi="Roboto" w:cs="Roboto"/>
-          <w:sz w:val="24"/>
-          <w:szCs w:val="24"/>
-        </w:rPr>
-        <w:t>απάντησε λανθασμένα ή σωστά.</w:t>
+        <w:t>1. Ο χρήστης απαντά στην ερώτηση και το σύστημα του υποδεικνύει αν απάντησε λανθασμένα ή σωστά.</w:t>
       </w:r>
     </w:p>
     <w:p>
@@ -8955,15 +8617,7 @@
           <w:sz w:val="24"/>
           <w:szCs w:val="24"/>
         </w:rPr>
-        <w:t>5. Ανάλογα με την τε</w:t>
-      </w:r>
-      <w:r>
-        <w:rPr>
-          <w:rFonts w:ascii="Roboto" w:eastAsia="Roboto" w:hAnsi="Roboto" w:cs="Roboto"/>
-          <w:sz w:val="24"/>
-          <w:szCs w:val="24"/>
-        </w:rPr>
-        <w:t>λική βαθμολογία ο χρήστης ενημερώνεται για το έπαθλο του και του αποστέλλεται κωδικός έκπτωσης.</w:t>
+        <w:t>5. Ανάλογα με την τελική βαθμολογία ο χρήστης ενημερώνεται για το έπαθλο του και του αποστέλλεται κωδικός έκπτωσης.</w:t>
       </w:r>
     </w:p>
     <w:p>
@@ -9079,7 +8733,28 @@
           <w:sz w:val="24"/>
           <w:szCs w:val="24"/>
         </w:rPr>
-        <w:t>Γεγονός έναρ</w:t>
+        <w:t xml:space="preserve">Γεγονός έναρξης: </w:t>
+      </w:r>
+      <w:r>
+        <w:rPr>
+          <w:rFonts w:ascii="Roboto" w:eastAsia="Roboto" w:hAnsi="Roboto" w:cs="Roboto"/>
+          <w:sz w:val="24"/>
+          <w:szCs w:val="24"/>
+        </w:rPr>
+        <w:t>Είσοδος στη σελίδα προσφοράς εργασίας</w:t>
+      </w:r>
+    </w:p>
+    <w:p>
+      <w:pPr>
+        <w:spacing w:line="240" w:lineRule="auto"/>
+      </w:pPr>
+      <w:r>
+        <w:rPr>
+          <w:rFonts w:ascii="Roboto" w:eastAsia="Roboto" w:hAnsi="Roboto" w:cs="Roboto"/>
+          <w:sz w:val="24"/>
+          <w:szCs w:val="24"/>
+        </w:rPr>
+        <w:t>2.</w:t>
       </w:r>
       <w:r>
         <w:rPr>
@@ -9088,29 +8763,14 @@
           <w:sz w:val="24"/>
           <w:szCs w:val="24"/>
         </w:rPr>
-        <w:t xml:space="preserve">ξης: </w:t>
-      </w:r>
-      <w:r>
-        <w:rPr>
-          <w:rFonts w:ascii="Roboto" w:eastAsia="Roboto" w:hAnsi="Roboto" w:cs="Roboto"/>
-          <w:sz w:val="24"/>
-          <w:szCs w:val="24"/>
-        </w:rPr>
-        <w:t>Είσοδος στη σελίδα προσφοράς εργασίας</w:t>
+        <w:t xml:space="preserve"> Ροή γεγονότων:</w:t>
       </w:r>
     </w:p>
     <w:p>
       <w:pPr>
         <w:spacing w:line="240" w:lineRule="auto"/>
-      </w:pPr>
-      <w:r>
-        <w:rPr>
-          <w:rFonts w:ascii="Roboto" w:eastAsia="Roboto" w:hAnsi="Roboto" w:cs="Roboto"/>
-          <w:sz w:val="24"/>
-          <w:szCs w:val="24"/>
-        </w:rPr>
-        <w:t>2.</w:t>
-      </w:r>
+        <w:ind w:left="1080"/>
+      </w:pPr>
       <w:r>
         <w:rPr>
           <w:rFonts w:ascii="Roboto" w:eastAsia="Roboto" w:hAnsi="Roboto" w:cs="Roboto"/>
@@ -9118,14 +8778,16 @@
           <w:sz w:val="24"/>
           <w:szCs w:val="24"/>
         </w:rPr>
-        <w:t xml:space="preserve"> Ροή γεγονότων:</w:t>
-      </w:r>
-    </w:p>
-    <w:p>
-      <w:pPr>
-        <w:spacing w:line="240" w:lineRule="auto"/>
-        <w:ind w:left="1080"/>
-      </w:pPr>
+        <w:t>a.</w:t>
+      </w:r>
+      <w:r>
+        <w:rPr>
+          <w:rFonts w:ascii="Roboto" w:eastAsia="Roboto" w:hAnsi="Roboto" w:cs="Roboto"/>
+          <w:sz w:val="24"/>
+          <w:szCs w:val="24"/>
+        </w:rPr>
+        <w:t xml:space="preserve"> </w:t>
+      </w:r>
       <w:r>
         <w:rPr>
           <w:rFonts w:ascii="Roboto" w:eastAsia="Roboto" w:hAnsi="Roboto" w:cs="Roboto"/>
@@ -9133,23 +8795,6 @@
           <w:sz w:val="24"/>
           <w:szCs w:val="24"/>
         </w:rPr>
-        <w:t>a.</w:t>
-      </w:r>
-      <w:r>
-        <w:rPr>
-          <w:rFonts w:ascii="Roboto" w:eastAsia="Roboto" w:hAnsi="Roboto" w:cs="Roboto"/>
-          <w:sz w:val="24"/>
-          <w:szCs w:val="24"/>
-        </w:rPr>
-        <w:t xml:space="preserve"> </w:t>
-      </w:r>
-      <w:r>
-        <w:rPr>
-          <w:rFonts w:ascii="Roboto" w:eastAsia="Roboto" w:hAnsi="Roboto" w:cs="Roboto"/>
-          <w:b/>
-          <w:sz w:val="24"/>
-          <w:szCs w:val="24"/>
-        </w:rPr>
         <w:t>Βασική ροή:</w:t>
       </w:r>
     </w:p>
@@ -9220,15 +8865,7 @@
           <w:sz w:val="24"/>
           <w:szCs w:val="24"/>
         </w:rPr>
-        <w:t xml:space="preserve">5. Το σύστημα αναρτά  την αγγελία και εμφανίζει μήνυμα </w:t>
-      </w:r>
-      <w:r>
-        <w:rPr>
-          <w:rFonts w:ascii="Roboto" w:eastAsia="Roboto" w:hAnsi="Roboto" w:cs="Roboto"/>
-          <w:sz w:val="24"/>
-          <w:szCs w:val="24"/>
-        </w:rPr>
-        <w:t>επιτυχίας.</w:t>
+        <w:t>5. Το σύστημα αναρτά  την αγγελία και εμφανίζει μήνυμα επιτυχίας.</w:t>
       </w:r>
     </w:p>
     <w:p>
@@ -9473,15 +9110,7 @@
           <w:sz w:val="24"/>
           <w:szCs w:val="24"/>
         </w:rPr>
-        <w:t>1. Οι τίτλοι όλ</w:t>
-      </w:r>
-      <w:r>
-        <w:rPr>
-          <w:rFonts w:ascii="Roboto" w:eastAsia="Roboto" w:hAnsi="Roboto" w:cs="Roboto"/>
-          <w:sz w:val="24"/>
-          <w:szCs w:val="24"/>
-        </w:rPr>
-        <w:t>ων των αγγελιών εργασίας αναρτημένων από τους hosts εμφανίζονται σε μια σελίδα. Ο χρήστης/ξεναγός επιλέγει την αγγελία που τον ενδιαφέρει και προβάλλονται όλες οι λεπτομέρειες.</w:t>
+        <w:t>1. Οι τίτλοι όλων των αγγελιών εργασίας αναρτημένων από τους hosts εμφανίζονται σε μια σελίδα. Ο χρήστης/ξεναγός επιλέγει την αγγελία που τον ενδιαφέρει και προβάλλονται όλες οι λεπτομέρειες.</w:t>
       </w:r>
     </w:p>
     <w:p>
@@ -9495,15 +9124,7 @@
           <w:sz w:val="24"/>
           <w:szCs w:val="24"/>
         </w:rPr>
-        <w:t>2. Ο χειριστής συντάσει την αίτηση εργασία.Συμπλήρωση φόρμας πληροφοριών αίτηση</w:t>
-      </w:r>
-      <w:r>
-        <w:rPr>
-          <w:rFonts w:ascii="Roboto" w:eastAsia="Roboto" w:hAnsi="Roboto" w:cs="Roboto"/>
-          <w:sz w:val="24"/>
-          <w:szCs w:val="24"/>
-        </w:rPr>
-        <w:t>ς και σύνταξη μηνύματος προς τον εργοδότη.</w:t>
+        <w:t>2. Ο χειριστής συντάσει την αίτηση εργασία.Συμπλήρωση φόρμας πληροφοριών αίτησης και σύνταξη μηνύματος προς τον εργοδότη.</w:t>
       </w:r>
     </w:p>
     <w:p>
@@ -9559,15 +9180,7 @@
           <w:sz w:val="24"/>
           <w:szCs w:val="24"/>
         </w:rPr>
-        <w:t xml:space="preserve">6. Το σύστημα αποστέλλει </w:t>
-      </w:r>
-      <w:r>
-        <w:rPr>
-          <w:rFonts w:ascii="Roboto" w:eastAsia="Roboto" w:hAnsi="Roboto" w:cs="Roboto"/>
-          <w:sz w:val="24"/>
-          <w:szCs w:val="24"/>
-        </w:rPr>
-        <w:t>την αίτηση στον εργοδότη και εμφανίζει μήνυμα επιτυχίας.</w:t>
+        <w:t>6. Το σύστημα αποστέλλει την αίτηση στον εργοδότη και εμφανίζει μήνυμα επιτυχίας.</w:t>
       </w:r>
     </w:p>
     <w:p>
@@ -9642,16 +9255,7 @@
           <w:sz w:val="24"/>
           <w:szCs w:val="24"/>
         </w:rPr>
-        <w:t>c. Εναλλακτική ροή 2 (Αλλαγή τύπο</w:t>
-      </w:r>
-      <w:r>
-        <w:rPr>
-          <w:rFonts w:ascii="Roboto" w:eastAsia="Roboto" w:hAnsi="Roboto" w:cs="Roboto"/>
-          <w:b/>
-          <w:sz w:val="24"/>
-          <w:szCs w:val="24"/>
-        </w:rPr>
-        <w:t>υ προφίλ)</w:t>
+        <w:t>c. Εναλλακτική ροή 2 (Αλλαγή τύπου προφίλ)</w:t>
       </w:r>
     </w:p>
     <w:p>
@@ -9693,15 +9297,7 @@
           <w:sz w:val="24"/>
           <w:szCs w:val="24"/>
         </w:rPr>
-        <w:t>1.α.3 Το σύστημα δημιουργεί ένα νέο προφίλ απλού χρήστη για τον χειριστή έχοντας μεταφέρει τις πλ</w:t>
-      </w:r>
-      <w:r>
-        <w:rPr>
-          <w:rFonts w:ascii="Roboto" w:eastAsia="Roboto" w:hAnsi="Roboto" w:cs="Roboto"/>
-          <w:sz w:val="24"/>
-          <w:szCs w:val="24"/>
-        </w:rPr>
-        <w:t>ηροφορίες του.</w:t>
+        <w:t>1.α.3 Το σύστημα δημιουργεί ένα νέο προφίλ απλού χρήστη για τον χειριστή έχοντας μεταφέρει τις πληροφορίες του.</w:t>
       </w:r>
     </w:p>
     <w:p>
@@ -9769,15 +9365,7 @@
           <w:sz w:val="24"/>
           <w:szCs w:val="24"/>
         </w:rPr>
-        <w:t xml:space="preserve">1.β.3. Το σύστημα δημιουργεί ένα νέο </w:t>
-      </w:r>
-      <w:r>
-        <w:rPr>
-          <w:rFonts w:ascii="Roboto" w:eastAsia="Roboto" w:hAnsi="Roboto" w:cs="Roboto"/>
-          <w:sz w:val="24"/>
-          <w:szCs w:val="24"/>
-        </w:rPr>
-        <w:t>προφίλ ξεναγού για τον χειριστή έχοντας μεταφέρει τις πληροφορίες του.</w:t>
+        <w:t>1.β.3. Το σύστημα δημιουργεί ένα νέο προφίλ ξεναγού για τον χειριστή έχοντας μεταφέρει τις πληροφορίες του.</w:t>
       </w:r>
     </w:p>
     <w:p>
@@ -10016,18 +9604,11 @@
           <w:rFonts w:ascii="Roboto" w:hAnsi="Roboto" w:cs="Roboto"/>
           <w:lang w:val="el-GR"/>
         </w:rPr>
-        <w:t xml:space="preserve">Δεν </w:t>
-      </w:r>
-      <w:r>
-        <w:rPr>
-          <w:rFonts w:ascii="Roboto" w:hAnsi="Roboto" w:cs="Roboto"/>
-          <w:lang w:val="el-GR"/>
-        </w:rPr>
-        <w:t>χρησιμοποιήθηκαν αναφορές κατά τη σύνταξη του παρόντος τεχνικού κειμένου.</w:t>
+        <w:t>Δεν χρησιμοποιήθηκαν αναφορές κατά τη σύνταξη του παρόντος τεχνικού κειμένου.</w:t>
       </w:r>
     </w:p>
     <w:sectPr>
-      <w:footerReference w:type="default" r:id="rId11"/>
+      <w:footerReference w:type="default" r:id="rId12"/>
       <w:pgSz w:w="11909" w:h="16834"/>
       <w:pgMar w:top="1440" w:right="1440" w:bottom="1440" w:left="1440" w:header="720" w:footer="720" w:gutter="0"/>
       <w:pgNumType w:start="1"/>

</xml_diff>

<commit_message>
updated use cases v0.1, domain model v0.1
//-------- USE CASES UPDATES -----------//
added use case diagram (picture and tool)
added process cancellation in my use cases (would like to discuss cancellation of account registration)
saved file as pdf
//------ DOMAIN MODEL UPDATES -----//
added logo, fixed margins
saved file as pdf
</commit_message>
<xml_diff>
--- a/Phase-2/Use-cases-v0.1.docx
+++ b/Phase-2/Use-cases-v0.1.docx
@@ -983,8 +983,18 @@
           <w:b/>
           <w:sz w:val="32"/>
           <w:szCs w:val="32"/>
-        </w:rPr>
-        <w:t xml:space="preserve"> USE CASE</w:t>
+          <w:lang w:val="en-US"/>
+        </w:rPr>
+        <w:t xml:space="preserve"> </w:t>
+      </w:r>
+      <w:r>
+        <w:rPr>
+          <w:rFonts w:ascii="Roboto" w:eastAsia="Roboto" w:hAnsi="Roboto" w:cs="Roboto"/>
+          <w:b/>
+          <w:sz w:val="32"/>
+          <w:szCs w:val="32"/>
+        </w:rPr>
+        <w:t>USE CASE</w:t>
       </w:r>
       <w:r>
         <w:rPr>
@@ -9423,36 +9433,13 @@
           <w:bCs/>
         </w:rPr>
       </w:pPr>
-    </w:p>
-    <w:p>
-      <w:pPr>
-        <w:pStyle w:val="Heading1"/>
-        <w:spacing w:after="0"/>
-        <w:jc w:val="center"/>
+      <w:r>
         <w:rPr>
           <w:rFonts w:ascii="Roboto" w:hAnsi="Roboto" w:cs="Roboto"/>
           <w:b/>
           <w:bCs/>
         </w:rPr>
-      </w:pPr>
-    </w:p>
-    <w:p>
-      <w:pPr>
-        <w:pStyle w:val="Heading1"/>
-        <w:spacing w:after="0"/>
-        <w:jc w:val="center"/>
-        <w:rPr>
-          <w:rFonts w:ascii="Roboto" w:hAnsi="Roboto" w:cs="Roboto"/>
-          <w:b/>
-          <w:bCs/>
-        </w:rPr>
-      </w:pPr>
-      <w:r>
-        <w:rPr>
-          <w:rFonts w:ascii="Roboto" w:hAnsi="Roboto" w:cs="Roboto"/>
-          <w:b/>
-          <w:bCs/>
-        </w:rPr>
+        <w:lastRenderedPageBreak/>
         <w:t>ΕΡΓΑΛΕΙΑ ΠΟΥ ΧΡΗΣΙΜΟΠΟΙΗΘΗΚΑΝ</w:t>
       </w:r>
     </w:p>
@@ -9461,7 +9448,57 @@
         <w:spacing w:after="200"/>
         <w:jc w:val="both"/>
         <w:rPr>
-          <w:rFonts w:ascii="Roboto" w:hAnsi="Roboto" w:cs="Roboto"/>
+          <w:rFonts w:ascii="Roboto" w:eastAsia="Roboto" w:hAnsi="Roboto" w:cs="Roboto"/>
+          <w:sz w:val="24"/>
+          <w:szCs w:val="24"/>
+          <w:lang w:val="el-GR"/>
+        </w:rPr>
+      </w:pPr>
+      <w:r>
+        <w:rPr>
+          <w:rFonts w:ascii="Roboto" w:eastAsia="Roboto" w:hAnsi="Roboto" w:cs="Roboto"/>
+          <w:sz w:val="24"/>
+          <w:szCs w:val="24"/>
+        </w:rPr>
+        <w:t xml:space="preserve">Για το διάγραμμα χρησιμοποιήθηκε το online diagram maker </w:t>
+      </w:r>
+      <w:hyperlink r:id="rId12">
+        <w:r>
+          <w:rPr>
+            <w:rFonts w:ascii="Roboto" w:eastAsia="Roboto" w:hAnsi="Roboto" w:cs="Roboto"/>
+            <w:color w:val="1155CC"/>
+            <w:sz w:val="24"/>
+            <w:szCs w:val="24"/>
+            <w:u w:val="single"/>
+          </w:rPr>
+          <w:t>https://www.diagrams.net/</w:t>
+        </w:r>
+      </w:hyperlink>
+      <w:r>
+        <w:rPr>
+          <w:rFonts w:ascii="Roboto" w:eastAsia="Roboto" w:hAnsi="Roboto" w:cs="Roboto"/>
+          <w:sz w:val="24"/>
+          <w:szCs w:val="24"/>
+        </w:rPr>
+        <w:t xml:space="preserve"> </w:t>
+      </w:r>
+      <w:r>
+        <w:rPr>
+          <w:rFonts w:ascii="Roboto" w:eastAsia="Roboto" w:hAnsi="Roboto" w:cs="Roboto"/>
+          <w:sz w:val="24"/>
+          <w:szCs w:val="24"/>
+          <w:lang w:val="el-GR"/>
+        </w:rPr>
+        <w:t>.</w:t>
+      </w:r>
+    </w:p>
+    <w:p>
+      <w:pPr>
+        <w:spacing w:after="200"/>
+        <w:jc w:val="both"/>
+        <w:rPr>
+          <w:rFonts w:ascii="Roboto" w:eastAsia="Roboto" w:hAnsi="Roboto" w:cs="Roboto"/>
+          <w:lang w:val="el-GR"/>
         </w:rPr>
       </w:pPr>
       <w:r>
@@ -9499,6 +9536,16 @@
         </w:rPr>
         <w:t xml:space="preserve"> και OnlyOffice. </w:t>
       </w:r>
+    </w:p>
+    <w:p>
+      <w:pPr>
+        <w:spacing w:after="200"/>
+        <w:jc w:val="both"/>
+        <w:rPr>
+          <w:rFonts w:ascii="Roboto" w:hAnsi="Roboto" w:cs="Roboto"/>
+          <w:lang w:val="el-GR"/>
+        </w:rPr>
+      </w:pPr>
     </w:p>
     <w:p>
       <w:pPr>
@@ -9608,7 +9655,7 @@
       </w:r>
     </w:p>
     <w:sectPr>
-      <w:footerReference w:type="default" r:id="rId12"/>
+      <w:footerReference w:type="default" r:id="rId13"/>
       <w:pgSz w:w="11909" w:h="16834"/>
       <w:pgMar w:top="1440" w:right="1440" w:bottom="1440" w:left="1440" w:header="720" w:footer="720" w:gutter="0"/>
       <w:pgNumType w:start="1"/>

</xml_diff>